<commit_message>
fix: ADD EMPLOYEE | ADD TYPES
</commit_message>
<xml_diff>
--- a/Inventory Kwok/Task/список исправлений.docx
+++ b/Inventory Kwok/Task/список исправлений.docx
@@ -160,6 +160,9 @@
     </w:p>
     <w:p>
       <w:r>
+        <w:rPr>
+          <w:highlight w:val="green"/>
+        </w:rPr>
         <w:t>8. Добавление отвественных за эксплуатацию(можно сделать как в той программе)</w:t>
       </w:r>
     </w:p>
@@ -214,13 +217,24 @@
       </w:r>
     </w:p>
     <w:p>
-      <w:r>
+      <w:pPr>
+        <w:rPr>
+          <w:highlight w:val="green"/>
+        </w:rPr>
+      </w:pPr>
+      <w:r>
+        <w:rPr>
+          <w:highlight w:val="green"/>
+        </w:rPr>
         <w:lastRenderedPageBreak/>
         <w:t>12. Поиск: возможность искать не только по наименованию (но и по инвентарному номеру/ типу/подтипу/состоянию/отвественному/</w:t>
       </w:r>
     </w:p>
     <w:p>
       <w:r>
+        <w:rPr>
+          <w:highlight w:val="green"/>
+        </w:rPr>
         <w:t>кабинету/по серийному номеру составляющей(ну той детали)/возможности списания (как в той проге)</w:t>
       </w:r>
     </w:p>
@@ -235,17 +249,36 @@
       </w:r>
     </w:p>
     <w:p>
-      <w:r>
+      <w:pPr>
+        <w:rPr>
+          <w:highlight w:val="green"/>
+        </w:rPr>
+      </w:pPr>
+      <w:r>
+        <w:rPr>
+          <w:highlight w:val="green"/>
+        </w:rPr>
         <w:t xml:space="preserve">14. В "Ведомости" есть столбец "Состояние списания" - поменять на "Состояние" </w:t>
       </w:r>
     </w:p>
     <w:p>
-      <w:r>
+      <w:pPr>
+        <w:rPr>
+          <w:highlight w:val="green"/>
+        </w:rPr>
+      </w:pPr>
+      <w:r>
+        <w:rPr>
+          <w:highlight w:val="green"/>
+        </w:rPr>
         <w:t xml:space="preserve">а в стобце Комплектность - наименование и стобце комплектность - серийный номер поменять на соотвествующие стобцы </w:t>
       </w:r>
     </w:p>
     <w:p>
       <w:r>
+        <w:rPr>
+          <w:highlight w:val="green"/>
+        </w:rPr>
         <w:t>Наименование и Серийный номер</w:t>
       </w:r>
     </w:p>
@@ -271,12 +304,18 @@
     </w:p>
     <w:p>
       <w:r>
+        <w:rPr>
+          <w:highlight w:val="green"/>
+        </w:rPr>
         <w:lastRenderedPageBreak/>
         <w:t>17. "Списать" тут должно быть так сделано( по логике) что списать обьект можно только если его дата ввода в эсплуатацию + срок службы будет равен или меньше текущего дня</w:t>
       </w:r>
     </w:p>
     <w:p>
       <w:r>
+        <w:rPr>
+          <w:highlight w:val="green"/>
+        </w:rPr>
         <w:t>18. Когда у нас закончится в окне место( которое отображает имущество) пролистывать вниз возможность реализована?</w:t>
       </w:r>
     </w:p>
@@ -287,11 +326,17 @@
     </w:p>
     <w:p>
       <w:r>
+        <w:rPr>
+          <w:highlight w:val="green"/>
+        </w:rPr>
         <w:t>20. потом сотрудники (фио и должность же должна быть)</w:t>
       </w:r>
     </w:p>
     <w:p>
       <w:r>
+        <w:rPr>
+          <w:highlight w:val="green"/>
+        </w:rPr>
         <w:t>21.Цена должна быть строго больше 0</w:t>
       </w:r>
     </w:p>

</xml_diff>